<commit_message>
Word page size defaults to A4; protect dirnames in transformtei
</commit_message>
<xml_diff>
--- a/profiles/oxford/docx/template.docx
+++ b/profiles/oxford/docx/template.docx
@@ -13,11 +13,12 @@
       <w:footerReference w:type="default" r:id="rId11"/>
       <w:headerReference w:type="first" r:id="rId12"/>
       <w:footerReference w:type="first" r:id="rId13"/>
-      <w:pgSz w:w="11900" w:h="16840"/>
-      <w:pgMar w:top="1440" w:right="1440" w:bottom="1440" w:left="1440" w:header="720" w:footer="720" w:gutter="0"/>
+      <w:pgSz w:w="11901" w:h="16840"/>
+      <w:pgMar w:top="1191" w:right="1191" w:bottom="1191" w:left="1191" w:header="680" w:footer="680" w:gutter="0"/>
       <w:cols w:space="720"/>
       <w:titlePg/>
       <w:docGrid w:linePitch="360"/>
+      <w:printerSettings r:id="rId14"/>
     </w:sectPr>
   </w:body>
 </w:document>
@@ -55,6 +56,9 @@
 <file path=word/footer1.xml><?xml version="1.0" encoding="utf-8"?>
 <w:ftr xmlns:wpc="http://schemas.microsoft.com/office/word/2010/wordprocessingCanvas" xmlns:mo="http://schemas.microsoft.com/office/mac/office/2008/main" xmlns:mc="http://schemas.openxmlformats.org/markup-compatibility/2006" xmlns:mv="urn:schemas-microsoft-com:mac:vml" xmlns:o="urn:schemas-microsoft-com:office:office" xmlns:r="http://schemas.openxmlformats.org/officeDocument/2006/relationships" xmlns:m="http://schemas.openxmlformats.org/officeDocument/2006/math" xmlns:v="urn:schemas-microsoft-com:vml" xmlns:wp14="http://schemas.microsoft.com/office/word/2010/wordprocessingDrawing" xmlns:wp="http://schemas.openxmlformats.org/drawingml/2006/wordprocessingDrawing" xmlns:w10="urn:schemas-microsoft-com:office:word" xmlns:w="http://schemas.openxmlformats.org/wordprocessingml/2006/main" xmlns:w14="http://schemas.microsoft.com/office/word/2010/wordml" xmlns:wpg="http://schemas.microsoft.com/office/word/2010/wordprocessingGroup" xmlns:wpi="http://schemas.microsoft.com/office/word/2010/wordprocessingInk" xmlns:wne="http://schemas.microsoft.com/office/word/2006/wordml" xmlns:wps="http://schemas.microsoft.com/office/word/2010/wordprocessingShape" mc:Ignorable="w14 wp14">
   <w:p>
+    <w:pPr>
+      <w:pStyle w:val="Footer"/>
+    </w:pPr>
     <w:r>
       <w:fldChar w:fldCharType="begin"/>
     </w:r>
@@ -68,7 +72,7 @@
       <w:rPr>
         <w:noProof/>
       </w:rPr>
-      <w:t>2</w:t>
+      <w:t>22</w:t>
     </w:r>
     <w:r>
       <w:rPr>
@@ -89,6 +93,9 @@
 <file path=word/footer2.xml><?xml version="1.0" encoding="utf-8"?>
 <w:ftr xmlns:wpc="http://schemas.microsoft.com/office/word/2010/wordprocessingCanvas" xmlns:mo="http://schemas.microsoft.com/office/mac/office/2008/main" xmlns:mc="http://schemas.openxmlformats.org/markup-compatibility/2006" xmlns:mv="urn:schemas-microsoft-com:mac:vml" xmlns:o="urn:schemas-microsoft-com:office:office" xmlns:r="http://schemas.openxmlformats.org/officeDocument/2006/relationships" xmlns:m="http://schemas.openxmlformats.org/officeDocument/2006/math" xmlns:v="urn:schemas-microsoft-com:vml" xmlns:wp14="http://schemas.microsoft.com/office/word/2010/wordprocessingDrawing" xmlns:wp="http://schemas.openxmlformats.org/drawingml/2006/wordprocessingDrawing" xmlns:w10="urn:schemas-microsoft-com:office:word" xmlns:w="http://schemas.openxmlformats.org/wordprocessingml/2006/main" xmlns:w14="http://schemas.microsoft.com/office/word/2010/wordml" xmlns:wpg="http://schemas.microsoft.com/office/word/2010/wordprocessingGroup" xmlns:wpi="http://schemas.microsoft.com/office/word/2010/wordprocessingInk" xmlns:wne="http://schemas.microsoft.com/office/word/2006/wordml" xmlns:wps="http://schemas.microsoft.com/office/word/2010/wordprocessingShape" mc:Ignorable="w14 wp14">
   <w:p>
+    <w:pPr>
+      <w:pStyle w:val="Footer"/>
+    </w:pPr>
     <w:r>
       <w:ptab w:relativeTo="margin" w:alignment="center" w:leader="none"/>
     </w:r>
@@ -108,7 +115,7 @@
       <w:rPr>
         <w:noProof/>
       </w:rPr>
-      <w:t>3</w:t>
+      <w:t>21</w:t>
     </w:r>
     <w:r>
       <w:rPr>
@@ -123,6 +130,9 @@
 <file path=word/footer3.xml><?xml version="1.0" encoding="utf-8"?>
 <w:ftr xmlns:wpc="http://schemas.microsoft.com/office/word/2010/wordprocessingCanvas" xmlns:mo="http://schemas.microsoft.com/office/mac/office/2008/main" xmlns:mc="http://schemas.openxmlformats.org/markup-compatibility/2006" xmlns:mv="urn:schemas-microsoft-com:mac:vml" xmlns:o="urn:schemas-microsoft-com:office:office" xmlns:r="http://schemas.openxmlformats.org/officeDocument/2006/relationships" xmlns:m="http://schemas.openxmlformats.org/officeDocument/2006/math" xmlns:v="urn:schemas-microsoft-com:vml" xmlns:wp14="http://schemas.microsoft.com/office/word/2010/wordprocessingDrawing" xmlns:wp="http://schemas.openxmlformats.org/drawingml/2006/wordprocessingDrawing" xmlns:w10="urn:schemas-microsoft-com:office:word" xmlns:w="http://schemas.openxmlformats.org/wordprocessingml/2006/main" xmlns:w14="http://schemas.microsoft.com/office/word/2010/wordml" xmlns:wpg="http://schemas.microsoft.com/office/word/2010/wordprocessingGroup" xmlns:wpi="http://schemas.microsoft.com/office/word/2010/wordprocessingInk" xmlns:wne="http://schemas.microsoft.com/office/word/2006/wordml" xmlns:wps="http://schemas.microsoft.com/office/word/2010/wordprocessingShape" mc:Ignorable="w14 wp14">
   <w:p>
+    <w:pPr>
+      <w:pStyle w:val="Footer"/>
+    </w:pPr>
     <w:r>
       <w:ptab w:relativeTo="margin" w:alignment="center" w:leader="none"/>
     </w:r>
@@ -181,6 +191,9 @@
 <file path=word/header1.xml><?xml version="1.0" encoding="utf-8"?>
 <w:hdr xmlns:wpc="http://schemas.microsoft.com/office/word/2010/wordprocessingCanvas" xmlns:mo="http://schemas.microsoft.com/office/mac/office/2008/main" xmlns:mc="http://schemas.openxmlformats.org/markup-compatibility/2006" xmlns:mv="urn:schemas-microsoft-com:mac:vml" xmlns:o="urn:schemas-microsoft-com:office:office" xmlns:r="http://schemas.openxmlformats.org/officeDocument/2006/relationships" xmlns:m="http://schemas.openxmlformats.org/officeDocument/2006/math" xmlns:v="urn:schemas-microsoft-com:vml" xmlns:wp14="http://schemas.microsoft.com/office/word/2010/wordprocessingDrawing" xmlns:wp="http://schemas.openxmlformats.org/drawingml/2006/wordprocessingDrawing" xmlns:w10="urn:schemas-microsoft-com:office:word" xmlns:w="http://schemas.openxmlformats.org/wordprocessingml/2006/main" xmlns:w14="http://schemas.microsoft.com/office/word/2010/wordml" xmlns:wpg="http://schemas.microsoft.com/office/word/2010/wordprocessingGroup" xmlns:wpi="http://schemas.microsoft.com/office/word/2010/wordprocessingInk" xmlns:wne="http://schemas.microsoft.com/office/word/2006/wordml" xmlns:wps="http://schemas.microsoft.com/office/word/2010/wordprocessingShape" mc:Ignorable="w14 wp14">
   <w:p>
+    <w:pPr>
+      <w:pStyle w:val="Header"/>
+    </w:pPr>
     <w:r>
       <w:t xml:space="preserve"> </w:t>
     </w:r>
@@ -191,6 +204,9 @@
 <file path=word/header2.xml><?xml version="1.0" encoding="utf-8"?>
 <w:hdr xmlns:wpc="http://schemas.microsoft.com/office/word/2010/wordprocessingCanvas" xmlns:mo="http://schemas.microsoft.com/office/mac/office/2008/main" xmlns:mc="http://schemas.openxmlformats.org/markup-compatibility/2006" xmlns:mv="urn:schemas-microsoft-com:mac:vml" xmlns:o="urn:schemas-microsoft-com:office:office" xmlns:r="http://schemas.openxmlformats.org/officeDocument/2006/relationships" xmlns:m="http://schemas.openxmlformats.org/officeDocument/2006/math" xmlns:v="urn:schemas-microsoft-com:vml" xmlns:wp14="http://schemas.microsoft.com/office/word/2010/wordprocessingDrawing" xmlns:wp="http://schemas.openxmlformats.org/drawingml/2006/wordprocessingDrawing" xmlns:w10="urn:schemas-microsoft-com:office:word" xmlns:w="http://schemas.openxmlformats.org/wordprocessingml/2006/main" xmlns:w14="http://schemas.microsoft.com/office/word/2010/wordml" xmlns:wpg="http://schemas.microsoft.com/office/word/2010/wordprocessingGroup" xmlns:wpi="http://schemas.microsoft.com/office/word/2010/wordprocessingInk" xmlns:wne="http://schemas.microsoft.com/office/word/2006/wordml" xmlns:wps="http://schemas.microsoft.com/office/word/2010/wordprocessingShape" mc:Ignorable="w14 wp14">
   <w:p>
+    <w:pPr>
+      <w:pStyle w:val="Header"/>
+    </w:pPr>
     <w:r>
       <w:t xml:space="preserve"> </w:t>
     </w:r>
@@ -201,6 +217,9 @@
 <file path=word/header3.xml><?xml version="1.0" encoding="utf-8"?>
 <w:hdr xmlns:wpc="http://schemas.microsoft.com/office/word/2010/wordprocessingCanvas" xmlns:mo="http://schemas.microsoft.com/office/mac/office/2008/main" xmlns:mc="http://schemas.openxmlformats.org/markup-compatibility/2006" xmlns:mv="urn:schemas-microsoft-com:mac:vml" xmlns:o="urn:schemas-microsoft-com:office:office" xmlns:r="http://schemas.openxmlformats.org/officeDocument/2006/relationships" xmlns:m="http://schemas.openxmlformats.org/officeDocument/2006/math" xmlns:v="urn:schemas-microsoft-com:vml" xmlns:wp14="http://schemas.microsoft.com/office/word/2010/wordprocessingDrawing" xmlns:wp="http://schemas.openxmlformats.org/drawingml/2006/wordprocessingDrawing" xmlns:w10="urn:schemas-microsoft-com:office:word" xmlns:w="http://schemas.openxmlformats.org/wordprocessingml/2006/main" xmlns:w14="http://schemas.microsoft.com/office/word/2010/wordml" xmlns:wpg="http://schemas.microsoft.com/office/word/2010/wordprocessingGroup" xmlns:wpi="http://schemas.microsoft.com/office/word/2010/wordprocessingInk" xmlns:wne="http://schemas.microsoft.com/office/word/2006/wordml" xmlns:wps="http://schemas.microsoft.com/office/word/2010/wordprocessingShape" mc:Ignorable="w14 wp14">
   <w:p>
+    <w:pPr>
+      <w:pStyle w:val="Header"/>
+    </w:pPr>
     <w:r>
       <w:t xml:space="preserve"> </w:t>
     </w:r>
@@ -211,10 +230,10 @@
 <file path=word/numbering.xml><?xml version="1.0" encoding="utf-8"?>
 <w:numbering xmlns:wpc="http://schemas.microsoft.com/office/word/2010/wordprocessingCanvas" xmlns:mo="http://schemas.microsoft.com/office/mac/office/2008/main" xmlns:mc="http://schemas.openxmlformats.org/markup-compatibility/2006" xmlns:mv="urn:schemas-microsoft-com:mac:vml" xmlns:o="urn:schemas-microsoft-com:office:office" xmlns:r="http://schemas.openxmlformats.org/officeDocument/2006/relationships" xmlns:m="http://schemas.openxmlformats.org/officeDocument/2006/math" xmlns:v="urn:schemas-microsoft-com:vml" xmlns:wp14="http://schemas.microsoft.com/office/word/2010/wordprocessingDrawing" xmlns:wp="http://schemas.openxmlformats.org/drawingml/2006/wordprocessingDrawing" xmlns:w10="urn:schemas-microsoft-com:office:word" xmlns:w="http://schemas.openxmlformats.org/wordprocessingml/2006/main" xmlns:w14="http://schemas.microsoft.com/office/word/2010/wordml" xmlns:wpg="http://schemas.microsoft.com/office/word/2010/wordprocessingGroup" xmlns:wpi="http://schemas.microsoft.com/office/word/2010/wordprocessingInk" xmlns:wne="http://schemas.microsoft.com/office/word/2006/wordml" xmlns:wps="http://schemas.microsoft.com/office/word/2010/wordprocessingShape" mc:Ignorable="w14 wp14">
   <w:abstractNum w:abstractNumId="0">
-    <w:nsid w:val="16E80012"/>
+    <w:nsid w:val="0EFA3BEB"/>
     <w:multiLevelType w:val="hybridMultilevel"/>
-    <w:tmpl w:val="9E1C12FA"/>
-    <w:lvl w:ilvl="0" w:tplc="62943036">
+    <w:tmpl w:val="E06E5AE8"/>
+    <w:lvl w:ilvl="0" w:tplc="04B4C5B4">
       <w:start w:val="1"/>
       <w:numFmt w:val="decimal"/>
       <w:pStyle w:val="Bibliography"/>
@@ -227,7 +246,7 @@
         <w:rFonts w:hint="default"/>
       </w:rPr>
     </w:lvl>
-    <w:lvl w:ilvl="1" w:tplc="D9FC1E4A">
+    <w:lvl w:ilvl="1" w:tplc="0A9C80A8">
       <w:start w:val="1"/>
       <w:numFmt w:val="lowerLetter"/>
       <w:lvlText w:val="%2."/>
@@ -236,7 +255,7 @@
         <w:ind w:left="1440" w:hanging="360"/>
       </w:pPr>
     </w:lvl>
-    <w:lvl w:ilvl="2" w:tplc="6666C96A">
+    <w:lvl w:ilvl="2" w:tplc="21E49CB0">
       <w:start w:val="1"/>
       <w:numFmt w:val="lowerRoman"/>
       <w:lvlText w:val="%3."/>
@@ -245,7 +264,7 @@
         <w:ind w:left="2160" w:hanging="180"/>
       </w:pPr>
     </w:lvl>
-    <w:lvl w:ilvl="3" w:tplc="8F4E2C28">
+    <w:lvl w:ilvl="3" w:tplc="ADDEC81A">
       <w:start w:val="1"/>
       <w:numFmt w:val="decimal"/>
       <w:lvlText w:val="%4."/>
@@ -254,7 +273,7 @@
         <w:ind w:left="2880" w:hanging="360"/>
       </w:pPr>
     </w:lvl>
-    <w:lvl w:ilvl="4" w:tplc="846A6DA0">
+    <w:lvl w:ilvl="4" w:tplc="44AA8726">
       <w:start w:val="1"/>
       <w:numFmt w:val="lowerLetter"/>
       <w:lvlText w:val="%5."/>
@@ -263,7 +282,7 @@
         <w:ind w:left="3600" w:hanging="360"/>
       </w:pPr>
     </w:lvl>
-    <w:lvl w:ilvl="5" w:tplc="314CB26A">
+    <w:lvl w:ilvl="5" w:tplc="3970D6B8">
       <w:start w:val="1"/>
       <w:numFmt w:val="lowerRoman"/>
       <w:lvlText w:val="%6."/>
@@ -272,7 +291,7 @@
         <w:ind w:left="4320" w:hanging="180"/>
       </w:pPr>
     </w:lvl>
-    <w:lvl w:ilvl="6" w:tplc="1CD8EBC8">
+    <w:lvl w:ilvl="6" w:tplc="CD3C2826">
       <w:start w:val="1"/>
       <w:numFmt w:val="decimal"/>
       <w:lvlText w:val="%7."/>
@@ -281,7 +300,7 @@
         <w:ind w:left="5040" w:hanging="360"/>
       </w:pPr>
     </w:lvl>
-    <w:lvl w:ilvl="7" w:tplc="F8C2C832">
+    <w:lvl w:ilvl="7" w:tplc="7E2CE002">
       <w:start w:val="1"/>
       <w:numFmt w:val="lowerLetter"/>
       <w:lvlText w:val="%8."/>
@@ -290,7 +309,7 @@
         <w:ind w:left="5760" w:hanging="360"/>
       </w:pPr>
     </w:lvl>
-    <w:lvl w:ilvl="8" w:tplc="99AA735A">
+    <w:lvl w:ilvl="8" w:tplc="71B4838C">
       <w:start w:val="1"/>
       <w:numFmt w:val="lowerRoman"/>
       <w:lvlText w:val="%9."/>
@@ -301,17 +320,18 @@
     </w:lvl>
   </w:abstractNum>
   <w:abstractNum w:abstractNumId="1">
-    <w:nsid w:val="18F21F32"/>
+    <w:nsid w:val="16E326CB"/>
     <w:multiLevelType w:val="multilevel"/>
-    <w:tmpl w:val="F4BC5990"/>
+    <w:tmpl w:val="D1E4AB52"/>
+    <w:name w:val="heading"/>
     <w:lvl w:ilvl="0">
       <w:start w:val="1"/>
       <w:numFmt w:val="decimal"/>
-      <w:pStyle w:val="ListNumber"/>
-      <w:lvlText w:val="%1."/>
-      <w:lvlJc w:val="left"/>
-      <w:pPr>
-        <w:ind w:left="360" w:hanging="360"/>
+      <w:pStyle w:val="Heading1"/>
+      <w:lvlText w:val="%1"/>
+      <w:lvlJc w:val="left"/>
+      <w:pPr>
+        <w:ind w:left="432" w:hanging="432"/>
       </w:pPr>
       <w:rPr>
         <w:rFonts w:hint="default"/>
@@ -319,12 +339,12 @@
     </w:lvl>
     <w:lvl w:ilvl="1">
       <w:start w:val="1"/>
-      <w:numFmt w:val="lowerLetter"/>
-      <w:pStyle w:val="ListNumber2"/>
-      <w:lvlText w:val="%2)"/>
-      <w:lvlJc w:val="left"/>
-      <w:pPr>
-        <w:ind w:left="720" w:hanging="360"/>
+      <w:numFmt w:val="decimal"/>
+      <w:pStyle w:val="Heading2"/>
+      <w:lvlText w:val="%1.%2"/>
+      <w:lvlJc w:val="left"/>
+      <w:pPr>
+        <w:ind w:left="648" w:hanging="648"/>
       </w:pPr>
       <w:rPr>
         <w:rFonts w:hint="default"/>
@@ -332,12 +352,12 @@
     </w:lvl>
     <w:lvl w:ilvl="2">
       <w:start w:val="1"/>
-      <w:numFmt w:val="lowerRoman"/>
-      <w:pStyle w:val="ListNumber3"/>
-      <w:lvlText w:val="%3)"/>
-      <w:lvlJc w:val="left"/>
-      <w:pPr>
-        <w:ind w:left="1080" w:hanging="360"/>
+      <w:numFmt w:val="decimal"/>
+      <w:pStyle w:val="Heading3"/>
+      <w:lvlText w:val="%1.%2.%3"/>
+      <w:lvlJc w:val="left"/>
+      <w:pPr>
+        <w:ind w:left="864" w:hanging="864"/>
       </w:pPr>
       <w:rPr>
         <w:rFonts w:hint="default"/>
@@ -345,12 +365,12 @@
     </w:lvl>
     <w:lvl w:ilvl="3">
       <w:start w:val="1"/>
-      <w:numFmt w:val="upperRoman"/>
-      <w:pStyle w:val="ListNumber4"/>
-      <w:lvlText w:val="%4)"/>
-      <w:lvlJc w:val="left"/>
-      <w:pPr>
-        <w:ind w:left="1440" w:hanging="360"/>
+      <w:numFmt w:val="decimal"/>
+      <w:pStyle w:val="Heading4"/>
+      <w:lvlText w:val="%1.%2.%3.%4"/>
+      <w:lvlJc w:val="left"/>
+      <w:pPr>
+        <w:ind w:left="1080" w:hanging="1080"/>
       </w:pPr>
       <w:rPr>
         <w:rFonts w:hint="default"/>
@@ -358,11 +378,12 @@
     </w:lvl>
     <w:lvl w:ilvl="4">
       <w:start w:val="1"/>
-      <w:numFmt w:val="lowerLetter"/>
-      <w:lvlText w:val="(%5)"/>
-      <w:lvlJc w:val="left"/>
-      <w:pPr>
-        <w:ind w:left="1800" w:hanging="360"/>
+      <w:numFmt w:val="decimal"/>
+      <w:pStyle w:val="Heading5"/>
+      <w:lvlText w:val="%1.%2.%3.%4.%5"/>
+      <w:lvlJc w:val="left"/>
+      <w:pPr>
+        <w:ind w:left="1296" w:hanging="1296"/>
       </w:pPr>
       <w:rPr>
         <w:rFonts w:hint="default"/>
@@ -370,11 +391,12 @@
     </w:lvl>
     <w:lvl w:ilvl="5">
       <w:start w:val="1"/>
-      <w:numFmt w:val="lowerRoman"/>
-      <w:lvlText w:val="(%6)"/>
-      <w:lvlJc w:val="left"/>
-      <w:pPr>
-        <w:ind w:left="2160" w:hanging="360"/>
+      <w:numFmt w:val="decimal"/>
+      <w:pStyle w:val="Heading6"/>
+      <w:lvlText w:val="%1.%2.%3.%4.%5.%6"/>
+      <w:lvlJc w:val="left"/>
+      <w:pPr>
+        <w:ind w:left="1512" w:hanging="1512"/>
       </w:pPr>
       <w:rPr>
         <w:rFonts w:hint="default"/>
@@ -383,10 +405,11 @@
     <w:lvl w:ilvl="6">
       <w:start w:val="1"/>
       <w:numFmt w:val="decimal"/>
-      <w:lvlText w:val="%7."/>
-      <w:lvlJc w:val="left"/>
-      <w:pPr>
-        <w:ind w:left="2520" w:hanging="360"/>
+      <w:pStyle w:val="Heading7"/>
+      <w:lvlText w:val="%1.%2.%3.%4.%5.%6.%7"/>
+      <w:lvlJc w:val="left"/>
+      <w:pPr>
+        <w:ind w:left="1728" w:hanging="1728"/>
       </w:pPr>
       <w:rPr>
         <w:rFonts w:hint="default"/>
@@ -394,11 +417,12 @@
     </w:lvl>
     <w:lvl w:ilvl="7">
       <w:start w:val="1"/>
-      <w:numFmt w:val="lowerLetter"/>
-      <w:lvlText w:val="%8."/>
-      <w:lvlJc w:val="left"/>
-      <w:pPr>
-        <w:ind w:left="2880" w:hanging="360"/>
+      <w:numFmt w:val="decimal"/>
+      <w:pStyle w:val="Heading8"/>
+      <w:lvlText w:val="%1.%2.%3.%4.%5.%6.%7.%8"/>
+      <w:lvlJc w:val="left"/>
+      <w:pPr>
+        <w:ind w:left="1944" w:hanging="1944"/>
       </w:pPr>
       <w:rPr>
         <w:rFonts w:hint="default"/>
@@ -406,11 +430,12 @@
     </w:lvl>
     <w:lvl w:ilvl="8">
       <w:start w:val="1"/>
-      <w:numFmt w:val="lowerRoman"/>
-      <w:lvlText w:val="%9."/>
-      <w:lvlJc w:val="left"/>
-      <w:pPr>
-        <w:ind w:left="3240" w:hanging="360"/>
+      <w:numFmt w:val="decimal"/>
+      <w:pStyle w:val="Heading9"/>
+      <w:lvlText w:val="%1.%2.%3.%4.%5.%6.%7.%8.%9"/>
+      <w:lvlJc w:val="left"/>
+      <w:pPr>
+        <w:ind w:left="2160" w:hanging="2160"/>
       </w:pPr>
       <w:rPr>
         <w:rFonts w:hint="default"/>
@@ -418,224 +443,216 @@
     </w:lvl>
   </w:abstractNum>
   <w:abstractNum w:abstractNumId="2">
-    <w:nsid w:val="21CF2E25"/>
-    <w:multiLevelType w:val="multilevel"/>
-    <w:tmpl w:val="88908256"/>
-    <w:name w:val="heading"/>
-    <w:lvl w:ilvl="0">
+    <w:nsid w:val="192F597E"/>
+    <w:multiLevelType w:val="hybridMultilevel"/>
+    <w:tmpl w:val="088E9BCA"/>
+    <w:lvl w:ilvl="0" w:tplc="2F623808">
       <w:start w:val="1"/>
       <w:numFmt w:val="decimal"/>
-      <w:pStyle w:val="Heading1"/>
-      <w:lvlText w:val="%1"/>
-      <w:lvlJc w:val="left"/>
-      <w:pPr>
-        <w:ind w:left="432" w:hanging="432"/>
+      <w:pStyle w:val="Figuretitle"/>
+      <w:suff w:val="space"/>
+      <w:lvlText w:val="Figure %1"/>
+      <w:lvlJc w:val="left"/>
+      <w:pPr>
+        <w:ind w:left="0" w:firstLine="0"/>
       </w:pPr>
       <w:rPr>
         <w:rFonts w:hint="default"/>
       </w:rPr>
     </w:lvl>
-    <w:lvl w:ilvl="1">
+    <w:lvl w:ilvl="1" w:tplc="EDC8B60A">
+      <w:start w:val="1"/>
+      <w:numFmt w:val="lowerLetter"/>
+      <w:lvlText w:val="%2."/>
+      <w:lvlJc w:val="left"/>
+      <w:pPr>
+        <w:ind w:left="1440" w:hanging="360"/>
+      </w:pPr>
+    </w:lvl>
+    <w:lvl w:ilvl="2" w:tplc="133E90A2">
+      <w:start w:val="1"/>
+      <w:numFmt w:val="lowerRoman"/>
+      <w:lvlText w:val="%3."/>
+      <w:lvlJc w:val="right"/>
+      <w:pPr>
+        <w:ind w:left="2160" w:hanging="180"/>
+      </w:pPr>
+    </w:lvl>
+    <w:lvl w:ilvl="3" w:tplc="1F600CA2">
       <w:start w:val="1"/>
       <w:numFmt w:val="decimal"/>
-      <w:pStyle w:val="Heading2"/>
-      <w:lvlText w:val="%1.%2"/>
-      <w:lvlJc w:val="left"/>
-      <w:pPr>
-        <w:ind w:left="648" w:hanging="648"/>
+      <w:lvlText w:val="%4."/>
+      <w:lvlJc w:val="left"/>
+      <w:pPr>
+        <w:ind w:left="2880" w:hanging="360"/>
+      </w:pPr>
+    </w:lvl>
+    <w:lvl w:ilvl="4" w:tplc="27067F7E">
+      <w:start w:val="1"/>
+      <w:numFmt w:val="lowerLetter"/>
+      <w:lvlText w:val="%5."/>
+      <w:lvlJc w:val="left"/>
+      <w:pPr>
+        <w:ind w:left="3600" w:hanging="360"/>
+      </w:pPr>
+    </w:lvl>
+    <w:lvl w:ilvl="5" w:tplc="85D4C05E">
+      <w:start w:val="1"/>
+      <w:numFmt w:val="lowerRoman"/>
+      <w:lvlText w:val="%6."/>
+      <w:lvlJc w:val="right"/>
+      <w:pPr>
+        <w:ind w:left="4320" w:hanging="180"/>
+      </w:pPr>
+    </w:lvl>
+    <w:lvl w:ilvl="6" w:tplc="5CB29156">
+      <w:start w:val="1"/>
+      <w:numFmt w:val="decimal"/>
+      <w:lvlText w:val="%7."/>
+      <w:lvlJc w:val="left"/>
+      <w:pPr>
+        <w:ind w:left="5040" w:hanging="360"/>
+      </w:pPr>
+    </w:lvl>
+    <w:lvl w:ilvl="7" w:tplc="3C9A328C">
+      <w:start w:val="1"/>
+      <w:numFmt w:val="lowerLetter"/>
+      <w:lvlText w:val="%8."/>
+      <w:lvlJc w:val="left"/>
+      <w:pPr>
+        <w:ind w:left="5760" w:hanging="360"/>
+      </w:pPr>
+    </w:lvl>
+    <w:lvl w:ilvl="8" w:tplc="7452EF8E">
+      <w:start w:val="1"/>
+      <w:numFmt w:val="lowerRoman"/>
+      <w:lvlText w:val="%9."/>
+      <w:lvlJc w:val="right"/>
+      <w:pPr>
+        <w:ind w:left="6480" w:hanging="180"/>
+      </w:pPr>
+    </w:lvl>
+  </w:abstractNum>
+  <w:abstractNum w:abstractNumId="3">
+    <w:nsid w:val="1ACC4CB4"/>
+    <w:multiLevelType w:val="multilevel"/>
+    <w:tmpl w:val="AF98CDE4"/>
+    <w:lvl w:ilvl="0">
+      <w:start w:val="1"/>
+      <w:numFmt w:val="upperLetter"/>
+      <w:pStyle w:val="ANNEX"/>
+      <w:suff w:val="nothing"/>
+      <w:lvlText w:val="Annex %1: "/>
+      <w:lvlJc w:val="left"/>
+      <w:pPr>
+        <w:ind w:left="0" w:firstLine="0"/>
       </w:pPr>
       <w:rPr>
         <w:rFonts w:hint="default"/>
       </w:rPr>
     </w:lvl>
-    <w:lvl w:ilvl="2">
+    <w:lvl w:ilvl="1">
       <w:start w:val="1"/>
       <w:numFmt w:val="decimal"/>
-      <w:pStyle w:val="Heading3"/>
-      <w:lvlText w:val="%1.%2.%3"/>
-      <w:lvlJc w:val="left"/>
-      <w:pPr>
-        <w:ind w:left="864" w:hanging="864"/>
+      <w:lvlText w:val="%1.%2"/>
+      <w:lvlJc w:val="left"/>
+      <w:pPr>
+        <w:ind w:left="720" w:hanging="720"/>
       </w:pPr>
       <w:rPr>
         <w:rFonts w:hint="default"/>
       </w:rPr>
     </w:lvl>
-    <w:lvl w:ilvl="3">
+    <w:lvl w:ilvl="2">
       <w:start w:val="1"/>
       <w:numFmt w:val="decimal"/>
-      <w:pStyle w:val="Heading4"/>
-      <w:lvlText w:val="%1.%2.%3.%4"/>
-      <w:lvlJc w:val="left"/>
-      <w:pPr>
-        <w:ind w:left="1080" w:hanging="1080"/>
+      <w:lvlText w:val="%1.%2.%3"/>
+      <w:lvlJc w:val="left"/>
+      <w:pPr>
+        <w:ind w:left="936" w:hanging="936"/>
       </w:pPr>
       <w:rPr>
         <w:rFonts w:hint="default"/>
       </w:rPr>
     </w:lvl>
-    <w:lvl w:ilvl="4">
+    <w:lvl w:ilvl="3">
       <w:start w:val="1"/>
       <w:numFmt w:val="decimal"/>
-      <w:pStyle w:val="Heading5"/>
-      <w:lvlText w:val="%1.%2.%3.%4.%5"/>
-      <w:lvlJc w:val="left"/>
-      <w:pPr>
-        <w:ind w:left="1296" w:hanging="1296"/>
+      <w:lvlText w:val="%1.%2.%3.%4"/>
+      <w:lvlJc w:val="left"/>
+      <w:pPr>
+        <w:ind w:left="1152" w:hanging="1152"/>
       </w:pPr>
       <w:rPr>
         <w:rFonts w:hint="default"/>
       </w:rPr>
     </w:lvl>
-    <w:lvl w:ilvl="5">
+    <w:lvl w:ilvl="4">
       <w:start w:val="1"/>
       <w:numFmt w:val="decimal"/>
-      <w:pStyle w:val="Heading6"/>
-      <w:lvlText w:val="%1.%2.%3.%4.%5.%6"/>
-      <w:lvlJc w:val="left"/>
-      <w:pPr>
-        <w:ind w:left="1512" w:hanging="1512"/>
+      <w:lvlText w:val="%1.%2.%3.%4.%5"/>
+      <w:lvlJc w:val="left"/>
+      <w:pPr>
+        <w:ind w:left="1368" w:hanging="1368"/>
       </w:pPr>
       <w:rPr>
         <w:rFonts w:hint="default"/>
       </w:rPr>
     </w:lvl>
-    <w:lvl w:ilvl="6">
+    <w:lvl w:ilvl="5">
       <w:start w:val="1"/>
       <w:numFmt w:val="decimal"/>
-      <w:pStyle w:val="Heading7"/>
-      <w:lvlText w:val="%1.%2.%3.%4.%5.%6.%7"/>
-      <w:lvlJc w:val="left"/>
-      <w:pPr>
-        <w:ind w:left="1728" w:hanging="1728"/>
+      <w:lvlText w:val="%1.%2.%3.%4.%5.%6"/>
+      <w:lvlJc w:val="left"/>
+      <w:pPr>
+        <w:ind w:left="1584" w:hanging="1584"/>
       </w:pPr>
       <w:rPr>
         <w:rFonts w:hint="default"/>
       </w:rPr>
     </w:lvl>
-    <w:lvl w:ilvl="7">
+    <w:lvl w:ilvl="6">
       <w:start w:val="1"/>
       <w:numFmt w:val="decimal"/>
-      <w:pStyle w:val="Heading8"/>
-      <w:lvlText w:val="%1.%2.%3.%4.%5.%6.%7.%8"/>
-      <w:lvlJc w:val="left"/>
-      <w:pPr>
-        <w:ind w:left="1944" w:hanging="1944"/>
+      <w:lvlText w:val="%1.%2.%3.%4.%5.%6.%7"/>
+      <w:lvlJc w:val="left"/>
+      <w:pPr>
+        <w:ind w:left="1800" w:hanging="1800"/>
       </w:pPr>
       <w:rPr>
         <w:rFonts w:hint="default"/>
       </w:rPr>
     </w:lvl>
-    <w:lvl w:ilvl="8">
+    <w:lvl w:ilvl="7">
       <w:start w:val="1"/>
       <w:numFmt w:val="decimal"/>
-      <w:pStyle w:val="Heading9"/>
-      <w:lvlText w:val="%1.%2.%3.%4.%5.%6.%7.%8.%9"/>
-      <w:lvlJc w:val="left"/>
-      <w:pPr>
-        <w:ind w:left="2160" w:hanging="2160"/>
+      <w:lvlText w:val="%1.%2.%3.%4.%5.%6.%7.%8"/>
+      <w:lvlJc w:val="left"/>
+      <w:pPr>
+        <w:ind w:left="2016" w:hanging="2016"/>
       </w:pPr>
       <w:rPr>
         <w:rFonts w:hint="default"/>
       </w:rPr>
     </w:lvl>
-  </w:abstractNum>
-  <w:abstractNum w:abstractNumId="3">
-    <w:nsid w:val="269C7617"/>
-    <w:multiLevelType w:val="hybridMultilevel"/>
-    <w:tmpl w:val="46B60648"/>
-    <w:name w:val="heading2"/>
-    <w:lvl w:ilvl="0" w:tplc="A67A3254">
-      <w:start w:val="1"/>
-      <w:numFmt w:val="upperLetter"/>
-      <w:pStyle w:val="ANNEX"/>
-      <w:lvlText w:val="%1."/>
-      <w:lvlJc w:val="left"/>
-      <w:pPr>
-        <w:ind w:left="360" w:hanging="360"/>
+    <w:lvl w:ilvl="8">
+      <w:start w:val="1"/>
+      <w:numFmt w:val="decimal"/>
+      <w:lvlText w:val="%1.%2.%3.%4.%5.%6.%7.%8.%9"/>
+      <w:lvlJc w:val="left"/>
+      <w:pPr>
+        <w:ind w:left="2232" w:hanging="2232"/>
       </w:pPr>
       <w:rPr>
         <w:rFonts w:hint="default"/>
       </w:rPr>
     </w:lvl>
-    <w:lvl w:ilvl="1" w:tplc="04090019" w:tentative="1">
-      <w:start w:val="1"/>
-      <w:numFmt w:val="lowerLetter"/>
-      <w:lvlText w:val="%2."/>
-      <w:lvlJc w:val="left"/>
-      <w:pPr>
-        <w:ind w:left="1440" w:hanging="360"/>
-      </w:pPr>
-    </w:lvl>
-    <w:lvl w:ilvl="2" w:tplc="0409001B" w:tentative="1">
-      <w:start w:val="1"/>
-      <w:numFmt w:val="lowerRoman"/>
-      <w:lvlText w:val="%3."/>
-      <w:lvlJc w:val="right"/>
-      <w:pPr>
-        <w:ind w:left="2160" w:hanging="180"/>
-      </w:pPr>
-    </w:lvl>
-    <w:lvl w:ilvl="3" w:tplc="0409000F" w:tentative="1">
-      <w:start w:val="1"/>
-      <w:numFmt w:val="decimal"/>
-      <w:lvlText w:val="%4."/>
-      <w:lvlJc w:val="left"/>
-      <w:pPr>
-        <w:ind w:left="2880" w:hanging="360"/>
-      </w:pPr>
-    </w:lvl>
-    <w:lvl w:ilvl="4" w:tplc="04090019" w:tentative="1">
-      <w:start w:val="1"/>
-      <w:numFmt w:val="lowerLetter"/>
-      <w:lvlText w:val="%5."/>
-      <w:lvlJc w:val="left"/>
-      <w:pPr>
-        <w:ind w:left="3600" w:hanging="360"/>
-      </w:pPr>
-    </w:lvl>
-    <w:lvl w:ilvl="5" w:tplc="0409001B" w:tentative="1">
-      <w:start w:val="1"/>
-      <w:numFmt w:val="lowerRoman"/>
-      <w:lvlText w:val="%6."/>
-      <w:lvlJc w:val="right"/>
-      <w:pPr>
-        <w:ind w:left="4320" w:hanging="180"/>
-      </w:pPr>
-    </w:lvl>
-    <w:lvl w:ilvl="6" w:tplc="0409000F" w:tentative="1">
-      <w:start w:val="1"/>
-      <w:numFmt w:val="decimal"/>
-      <w:lvlText w:val="%7."/>
-      <w:lvlJc w:val="left"/>
-      <w:pPr>
-        <w:ind w:left="5040" w:hanging="360"/>
-      </w:pPr>
-    </w:lvl>
-    <w:lvl w:ilvl="7" w:tplc="04090019" w:tentative="1">
-      <w:start w:val="1"/>
-      <w:numFmt w:val="lowerLetter"/>
-      <w:lvlText w:val="%8."/>
-      <w:lvlJc w:val="left"/>
-      <w:pPr>
-        <w:ind w:left="5760" w:hanging="360"/>
-      </w:pPr>
-    </w:lvl>
-    <w:lvl w:ilvl="8" w:tplc="0409001B" w:tentative="1">
-      <w:start w:val="1"/>
-      <w:numFmt w:val="lowerRoman"/>
-      <w:lvlText w:val="%9."/>
-      <w:lvlJc w:val="right"/>
-      <w:pPr>
-        <w:ind w:left="6480" w:hanging="180"/>
-      </w:pPr>
-    </w:lvl>
   </w:abstractNum>
   <w:abstractNum w:abstractNumId="4">
-    <w:nsid w:val="28306A33"/>
+    <w:nsid w:val="1FC91EE9"/>
     <w:multiLevelType w:val="hybridMultilevel"/>
-    <w:tmpl w:val="E52C480A"/>
-    <w:lvl w:ilvl="0" w:tplc="FB38615C">
+    <w:tmpl w:val="2EF240F4"/>
+    <w:lvl w:ilvl="0" w:tplc="53A2CE2A">
       <w:start w:val="1"/>
       <w:numFmt w:val="decimal"/>
       <w:pStyle w:val="Tabletitle"/>
@@ -649,7 +666,7 @@
         <w:rFonts w:hint="default"/>
       </w:rPr>
     </w:lvl>
-    <w:lvl w:ilvl="1" w:tplc="790EAF6A">
+    <w:lvl w:ilvl="1" w:tplc="B0E8575E">
       <w:start w:val="1"/>
       <w:numFmt w:val="lowerLetter"/>
       <w:lvlText w:val="%2."/>
@@ -658,7 +675,7 @@
         <w:ind w:left="1440" w:hanging="360"/>
       </w:pPr>
     </w:lvl>
-    <w:lvl w:ilvl="2" w:tplc="06D22174">
+    <w:lvl w:ilvl="2" w:tplc="4B3234D8">
       <w:start w:val="1"/>
       <w:numFmt w:val="lowerRoman"/>
       <w:lvlText w:val="%3."/>
@@ -667,7 +684,7 @@
         <w:ind w:left="2160" w:hanging="180"/>
       </w:pPr>
     </w:lvl>
-    <w:lvl w:ilvl="3" w:tplc="D3AC2C82">
+    <w:lvl w:ilvl="3" w:tplc="B088E56C">
       <w:start w:val="1"/>
       <w:numFmt w:val="decimal"/>
       <w:lvlText w:val="%4."/>
@@ -676,7 +693,7 @@
         <w:ind w:left="2880" w:hanging="360"/>
       </w:pPr>
     </w:lvl>
-    <w:lvl w:ilvl="4" w:tplc="DBACD0BA">
+    <w:lvl w:ilvl="4" w:tplc="F210D172">
       <w:start w:val="1"/>
       <w:numFmt w:val="lowerLetter"/>
       <w:lvlText w:val="%5."/>
@@ -685,7 +702,7 @@
         <w:ind w:left="3600" w:hanging="360"/>
       </w:pPr>
     </w:lvl>
-    <w:lvl w:ilvl="5" w:tplc="2856C6EC">
+    <w:lvl w:ilvl="5" w:tplc="BEFE9296">
       <w:start w:val="1"/>
       <w:numFmt w:val="lowerRoman"/>
       <w:lvlText w:val="%6."/>
@@ -694,7 +711,7 @@
         <w:ind w:left="4320" w:hanging="180"/>
       </w:pPr>
     </w:lvl>
-    <w:lvl w:ilvl="6" w:tplc="F4948414">
+    <w:lvl w:ilvl="6" w:tplc="18A6E96A">
       <w:start w:val="1"/>
       <w:numFmt w:val="decimal"/>
       <w:lvlText w:val="%7."/>
@@ -703,7 +720,7 @@
         <w:ind w:left="5040" w:hanging="360"/>
       </w:pPr>
     </w:lvl>
-    <w:lvl w:ilvl="7" w:tplc="6C86CA1A">
+    <w:lvl w:ilvl="7" w:tplc="1D5247B8">
       <w:start w:val="1"/>
       <w:numFmt w:val="lowerLetter"/>
       <w:lvlText w:val="%8."/>
@@ -712,7 +729,7 @@
         <w:ind w:left="5760" w:hanging="360"/>
       </w:pPr>
     </w:lvl>
-    <w:lvl w:ilvl="8" w:tplc="C5DC1BCE">
+    <w:lvl w:ilvl="8" w:tplc="A9828386">
       <w:start w:val="1"/>
       <w:numFmt w:val="lowerRoman"/>
       <w:lvlText w:val="%9."/>
@@ -723,9 +740,126 @@
     </w:lvl>
   </w:abstractNum>
   <w:abstractNum w:abstractNumId="5">
-    <w:nsid w:val="2DE27DA2"/>
+    <w:nsid w:val="6B2D7873"/>
     <w:multiLevelType w:val="multilevel"/>
-    <w:tmpl w:val="1E40FF42"/>
+    <w:tmpl w:val="2ECE05D6"/>
+    <w:lvl w:ilvl="0">
+      <w:start w:val="1"/>
+      <w:numFmt w:val="decimal"/>
+      <w:pStyle w:val="ListNumber"/>
+      <w:lvlText w:val="%1."/>
+      <w:lvlJc w:val="left"/>
+      <w:pPr>
+        <w:ind w:left="360" w:hanging="360"/>
+      </w:pPr>
+      <w:rPr>
+        <w:rFonts w:hint="default"/>
+      </w:rPr>
+    </w:lvl>
+    <w:lvl w:ilvl="1">
+      <w:start w:val="1"/>
+      <w:numFmt w:val="lowerLetter"/>
+      <w:pStyle w:val="ListNumber2"/>
+      <w:lvlText w:val="%2)"/>
+      <w:lvlJc w:val="left"/>
+      <w:pPr>
+        <w:ind w:left="720" w:hanging="360"/>
+      </w:pPr>
+      <w:rPr>
+        <w:rFonts w:hint="default"/>
+      </w:rPr>
+    </w:lvl>
+    <w:lvl w:ilvl="2">
+      <w:start w:val="1"/>
+      <w:numFmt w:val="lowerRoman"/>
+      <w:pStyle w:val="ListNumber3"/>
+      <w:lvlText w:val="%3)"/>
+      <w:lvlJc w:val="left"/>
+      <w:pPr>
+        <w:ind w:left="1080" w:hanging="360"/>
+      </w:pPr>
+      <w:rPr>
+        <w:rFonts w:hint="default"/>
+      </w:rPr>
+    </w:lvl>
+    <w:lvl w:ilvl="3">
+      <w:start w:val="1"/>
+      <w:numFmt w:val="upperRoman"/>
+      <w:pStyle w:val="ListNumber4"/>
+      <w:lvlText w:val="%4)"/>
+      <w:lvlJc w:val="left"/>
+      <w:pPr>
+        <w:ind w:left="1440" w:hanging="360"/>
+      </w:pPr>
+      <w:rPr>
+        <w:rFonts w:hint="default"/>
+      </w:rPr>
+    </w:lvl>
+    <w:lvl w:ilvl="4">
+      <w:start w:val="1"/>
+      <w:numFmt w:val="lowerLetter"/>
+      <w:lvlText w:val="(%5)"/>
+      <w:lvlJc w:val="left"/>
+      <w:pPr>
+        <w:ind w:left="1800" w:hanging="360"/>
+      </w:pPr>
+      <w:rPr>
+        <w:rFonts w:hint="default"/>
+      </w:rPr>
+    </w:lvl>
+    <w:lvl w:ilvl="5">
+      <w:start w:val="1"/>
+      <w:numFmt w:val="lowerRoman"/>
+      <w:lvlText w:val="(%6)"/>
+      <w:lvlJc w:val="left"/>
+      <w:pPr>
+        <w:ind w:left="2160" w:hanging="360"/>
+      </w:pPr>
+      <w:rPr>
+        <w:rFonts w:hint="default"/>
+      </w:rPr>
+    </w:lvl>
+    <w:lvl w:ilvl="6">
+      <w:start w:val="1"/>
+      <w:numFmt w:val="decimal"/>
+      <w:lvlText w:val="%7."/>
+      <w:lvlJc w:val="left"/>
+      <w:pPr>
+        <w:ind w:left="2520" w:hanging="360"/>
+      </w:pPr>
+      <w:rPr>
+        <w:rFonts w:hint="default"/>
+      </w:rPr>
+    </w:lvl>
+    <w:lvl w:ilvl="7">
+      <w:start w:val="1"/>
+      <w:numFmt w:val="lowerLetter"/>
+      <w:lvlText w:val="%8."/>
+      <w:lvlJc w:val="left"/>
+      <w:pPr>
+        <w:ind w:left="2880" w:hanging="360"/>
+      </w:pPr>
+      <w:rPr>
+        <w:rFonts w:hint="default"/>
+      </w:rPr>
+    </w:lvl>
+    <w:lvl w:ilvl="8">
+      <w:start w:val="1"/>
+      <w:numFmt w:val="lowerRoman"/>
+      <w:lvlText w:val="%9."/>
+      <w:lvlJc w:val="left"/>
+      <w:pPr>
+        <w:ind w:left="3240" w:hanging="360"/>
+      </w:pPr>
+      <w:rPr>
+        <w:rFonts w:hint="default"/>
+      </w:rPr>
+    </w:lvl>
+  </w:abstractNum>
+  <w:abstractNum w:abstractNumId="6">
+    <w:nsid w:val="7D975E02"/>
+    <w:multiLevelType w:val="multilevel"/>
+    <w:tmpl w:val="67349716"/>
     <w:lvl w:ilvl="0">
       <w:start w:val="1"/>
       <w:numFmt w:val="bullet"/>
@@ -844,332 +978,14 @@
       <w:lvlJc w:val="left"/>
     </w:lvl>
   </w:abstractNum>
-  <w:abstractNum w:abstractNumId="6">
-    <w:nsid w:val="32941C04"/>
-    <w:multiLevelType w:val="multilevel"/>
-    <w:tmpl w:val="EB20AAF6"/>
-    <w:lvl w:ilvl="0">
-      <w:start w:val="1"/>
-      <w:numFmt w:val="upperLetter"/>
-      <w:suff w:val="nothing"/>
-      <w:lvlText w:val="Annex %1: "/>
-      <w:lvlJc w:val="left"/>
-      <w:pPr>
-        <w:ind w:left="0" w:firstLine="0"/>
-      </w:pPr>
-      <w:rPr>
-        <w:rFonts w:hint="default"/>
-      </w:rPr>
-    </w:lvl>
-    <w:lvl w:ilvl="1">
-      <w:start w:val="1"/>
-      <w:numFmt w:val="decimal"/>
-      <w:lvlText w:val="%1.%2"/>
-      <w:lvlJc w:val="left"/>
-      <w:pPr>
-        <w:ind w:left="720" w:hanging="720"/>
-      </w:pPr>
-      <w:rPr>
-        <w:rFonts w:hint="default"/>
-      </w:rPr>
-    </w:lvl>
-    <w:lvl w:ilvl="2">
-      <w:start w:val="1"/>
-      <w:numFmt w:val="decimal"/>
-      <w:lvlText w:val="%1.%2.%3"/>
-      <w:lvlJc w:val="left"/>
-      <w:pPr>
-        <w:ind w:left="936" w:hanging="936"/>
-      </w:pPr>
-      <w:rPr>
-        <w:rFonts w:hint="default"/>
-      </w:rPr>
-    </w:lvl>
-    <w:lvl w:ilvl="3">
-      <w:start w:val="1"/>
-      <w:numFmt w:val="decimal"/>
-      <w:lvlText w:val="%1.%2.%3.%4"/>
-      <w:lvlJc w:val="left"/>
-      <w:pPr>
-        <w:ind w:left="1152" w:hanging="1152"/>
-      </w:pPr>
-      <w:rPr>
-        <w:rFonts w:hint="default"/>
-      </w:rPr>
-    </w:lvl>
-    <w:lvl w:ilvl="4">
-      <w:start w:val="1"/>
-      <w:numFmt w:val="decimal"/>
-      <w:lvlText w:val="%1.%2.%3.%4.%5"/>
-      <w:lvlJc w:val="left"/>
-      <w:pPr>
-        <w:ind w:left="1368" w:hanging="1368"/>
-      </w:pPr>
-      <w:rPr>
-        <w:rFonts w:hint="default"/>
-      </w:rPr>
-    </w:lvl>
-    <w:lvl w:ilvl="5">
-      <w:start w:val="1"/>
-      <w:numFmt w:val="decimal"/>
-      <w:lvlText w:val="%1.%2.%3.%4.%5.%6"/>
-      <w:lvlJc w:val="left"/>
-      <w:pPr>
-        <w:ind w:left="1584" w:hanging="1584"/>
-      </w:pPr>
-      <w:rPr>
-        <w:rFonts w:hint="default"/>
-      </w:rPr>
-    </w:lvl>
-    <w:lvl w:ilvl="6">
-      <w:start w:val="1"/>
-      <w:numFmt w:val="decimal"/>
-      <w:lvlText w:val="%1.%2.%3.%4.%5.%6.%7"/>
-      <w:lvlJc w:val="left"/>
-      <w:pPr>
-        <w:ind w:left="1800" w:hanging="1800"/>
-      </w:pPr>
-      <w:rPr>
-        <w:rFonts w:hint="default"/>
-      </w:rPr>
-    </w:lvl>
-    <w:lvl w:ilvl="7">
-      <w:start w:val="1"/>
-      <w:numFmt w:val="decimal"/>
-      <w:lvlText w:val="%1.%2.%3.%4.%5.%6.%7.%8"/>
-      <w:lvlJc w:val="left"/>
-      <w:pPr>
-        <w:ind w:left="2016" w:hanging="2016"/>
-      </w:pPr>
-      <w:rPr>
-        <w:rFonts w:hint="default"/>
-      </w:rPr>
-    </w:lvl>
-    <w:lvl w:ilvl="8">
-      <w:start w:val="1"/>
-      <w:numFmt w:val="decimal"/>
-      <w:lvlText w:val="%1.%2.%3.%4.%5.%6.%7.%8.%9"/>
-      <w:lvlJc w:val="left"/>
-      <w:pPr>
-        <w:ind w:left="2232" w:hanging="2232"/>
-      </w:pPr>
-      <w:rPr>
-        <w:rFonts w:hint="default"/>
-      </w:rPr>
-    </w:lvl>
-  </w:abstractNum>
-  <w:abstractNum w:abstractNumId="7">
-    <w:nsid w:val="39F53E13"/>
-    <w:multiLevelType w:val="multilevel"/>
-    <w:tmpl w:val="1D3266B0"/>
-    <w:lvl w:ilvl="0">
-      <w:start w:val="1"/>
-      <w:numFmt w:val="decimal"/>
-      <w:lvlText w:val="%1."/>
-      <w:lvlJc w:val="left"/>
-      <w:pPr>
-        <w:tabs>
-          <w:tab w:val="num" w:pos="720"/>
-        </w:tabs>
-        <w:ind w:left="720" w:hanging="720"/>
-      </w:pPr>
-    </w:lvl>
-    <w:lvl w:ilvl="1">
-      <w:start w:val="1"/>
-      <w:numFmt w:val="decimal"/>
-      <w:lvlText w:val="%2."/>
-      <w:lvlJc w:val="left"/>
-      <w:pPr>
-        <w:tabs>
-          <w:tab w:val="num" w:pos="1440"/>
-        </w:tabs>
-        <w:ind w:left="1440" w:hanging="720"/>
-      </w:pPr>
-    </w:lvl>
-    <w:lvl w:ilvl="2">
-      <w:start w:val="1"/>
-      <w:numFmt w:val="decimal"/>
-      <w:lvlText w:val="%3."/>
-      <w:lvlJc w:val="left"/>
-      <w:pPr>
-        <w:tabs>
-          <w:tab w:val="num" w:pos="2160"/>
-        </w:tabs>
-        <w:ind w:left="2160" w:hanging="720"/>
-      </w:pPr>
-    </w:lvl>
-    <w:lvl w:ilvl="3">
-      <w:start w:val="1"/>
-      <w:numFmt w:val="decimal"/>
-      <w:lvlText w:val="%4."/>
-      <w:lvlJc w:val="left"/>
-      <w:pPr>
-        <w:tabs>
-          <w:tab w:val="num" w:pos="2880"/>
-        </w:tabs>
-        <w:ind w:left="2880" w:hanging="720"/>
-      </w:pPr>
-    </w:lvl>
-    <w:lvl w:ilvl="4">
-      <w:start w:val="1"/>
-      <w:numFmt w:val="decimal"/>
-      <w:lvlText w:val="%5."/>
-      <w:lvlJc w:val="left"/>
-      <w:pPr>
-        <w:tabs>
-          <w:tab w:val="num" w:pos="3600"/>
-        </w:tabs>
-        <w:ind w:left="3600" w:hanging="720"/>
-      </w:pPr>
-    </w:lvl>
-    <w:lvl w:ilvl="5">
-      <w:start w:val="1"/>
-      <w:numFmt w:val="decimal"/>
-      <w:lvlText w:val="%6."/>
-      <w:lvlJc w:val="left"/>
-      <w:pPr>
-        <w:tabs>
-          <w:tab w:val="num" w:pos="4320"/>
-        </w:tabs>
-        <w:ind w:left="4320" w:hanging="720"/>
-      </w:pPr>
-    </w:lvl>
-    <w:lvl w:ilvl="6">
-      <w:start w:val="1"/>
-      <w:numFmt w:val="decimal"/>
-      <w:lvlText w:val="%7."/>
-      <w:lvlJc w:val="left"/>
-      <w:pPr>
-        <w:tabs>
-          <w:tab w:val="num" w:pos="5040"/>
-        </w:tabs>
-        <w:ind w:left="5040" w:hanging="720"/>
-      </w:pPr>
-    </w:lvl>
-    <w:lvl w:ilvl="7">
-      <w:start w:val="1"/>
-      <w:numFmt w:val="decimal"/>
-      <w:lvlText w:val="%8."/>
-      <w:lvlJc w:val="left"/>
-      <w:pPr>
-        <w:tabs>
-          <w:tab w:val="num" w:pos="5760"/>
-        </w:tabs>
-        <w:ind w:left="5760" w:hanging="720"/>
-      </w:pPr>
-    </w:lvl>
-    <w:lvl w:ilvl="8">
-      <w:start w:val="1"/>
-      <w:numFmt w:val="decimal"/>
-      <w:lvlText w:val="%9."/>
-      <w:lvlJc w:val="left"/>
-      <w:pPr>
-        <w:tabs>
-          <w:tab w:val="num" w:pos="6480"/>
-        </w:tabs>
-        <w:ind w:left="6480" w:hanging="720"/>
-      </w:pPr>
-    </w:lvl>
-  </w:abstractNum>
-  <w:abstractNum w:abstractNumId="8">
-    <w:nsid w:val="58811B9B"/>
-    <w:multiLevelType w:val="hybridMultilevel"/>
-    <w:tmpl w:val="A31ACDF2"/>
-    <w:lvl w:ilvl="0" w:tplc="4358E9EE">
-      <w:start w:val="1"/>
-      <w:numFmt w:val="decimal"/>
-      <w:pStyle w:val="Figuretitle"/>
-      <w:suff w:val="space"/>
-      <w:lvlText w:val="Figure %1"/>
-      <w:lvlJc w:val="left"/>
-      <w:pPr>
-        <w:ind w:left="0" w:firstLine="0"/>
-      </w:pPr>
-      <w:rPr>
-        <w:rFonts w:hint="default"/>
-      </w:rPr>
-    </w:lvl>
-    <w:lvl w:ilvl="1" w:tplc="CC206952">
-      <w:start w:val="1"/>
-      <w:numFmt w:val="lowerLetter"/>
-      <w:lvlText w:val="%2."/>
-      <w:lvlJc w:val="left"/>
-      <w:pPr>
-        <w:ind w:left="1440" w:hanging="360"/>
-      </w:pPr>
-    </w:lvl>
-    <w:lvl w:ilvl="2" w:tplc="C92AEB52">
-      <w:start w:val="1"/>
-      <w:numFmt w:val="lowerRoman"/>
-      <w:lvlText w:val="%3."/>
-      <w:lvlJc w:val="right"/>
-      <w:pPr>
-        <w:ind w:left="2160" w:hanging="180"/>
-      </w:pPr>
-    </w:lvl>
-    <w:lvl w:ilvl="3" w:tplc="4BDA768A">
-      <w:start w:val="1"/>
-      <w:numFmt w:val="decimal"/>
-      <w:lvlText w:val="%4."/>
-      <w:lvlJc w:val="left"/>
-      <w:pPr>
-        <w:ind w:left="2880" w:hanging="360"/>
-      </w:pPr>
-    </w:lvl>
-    <w:lvl w:ilvl="4" w:tplc="02CEED76">
-      <w:start w:val="1"/>
-      <w:numFmt w:val="lowerLetter"/>
-      <w:lvlText w:val="%5."/>
-      <w:lvlJc w:val="left"/>
-      <w:pPr>
-        <w:ind w:left="3600" w:hanging="360"/>
-      </w:pPr>
-    </w:lvl>
-    <w:lvl w:ilvl="5" w:tplc="805E3CB2">
-      <w:start w:val="1"/>
-      <w:numFmt w:val="lowerRoman"/>
-      <w:lvlText w:val="%6."/>
-      <w:lvlJc w:val="right"/>
-      <w:pPr>
-        <w:ind w:left="4320" w:hanging="180"/>
-      </w:pPr>
-    </w:lvl>
-    <w:lvl w:ilvl="6" w:tplc="CEA40AB6">
-      <w:start w:val="1"/>
-      <w:numFmt w:val="decimal"/>
-      <w:lvlText w:val="%7."/>
-      <w:lvlJc w:val="left"/>
-      <w:pPr>
-        <w:ind w:left="5040" w:hanging="360"/>
-      </w:pPr>
-    </w:lvl>
-    <w:lvl w:ilvl="7" w:tplc="460CC362">
-      <w:start w:val="1"/>
-      <w:numFmt w:val="lowerLetter"/>
-      <w:lvlText w:val="%8."/>
-      <w:lvlJc w:val="left"/>
-      <w:pPr>
-        <w:ind w:left="5760" w:hanging="360"/>
-      </w:pPr>
-    </w:lvl>
-    <w:lvl w:ilvl="8" w:tplc="42D2FF30">
-      <w:start w:val="1"/>
-      <w:numFmt w:val="lowerRoman"/>
-      <w:lvlText w:val="%9."/>
-      <w:lvlJc w:val="right"/>
-      <w:pPr>
-        <w:ind w:left="6480" w:hanging="180"/>
-      </w:pPr>
-    </w:lvl>
-  </w:abstractNum>
   <w:num w:numId="1">
-    <w:abstractNumId w:val="2"/>
+    <w:abstractNumId w:val="1"/>
   </w:num>
   <w:num w:numId="2">
-    <w:abstractNumId w:val="5"/>
+    <w:abstractNumId w:val="6"/>
   </w:num>
   <w:num w:numId="3">
-    <w:abstractNumId w:val="6"/>
+    <w:abstractNumId w:val="3"/>
   </w:num>
   <w:num w:numId="4">
     <w:abstractNumId w:val="4"/>
@@ -1178,10 +994,10 @@
     <w:abstractNumId w:val="0"/>
   </w:num>
   <w:num w:numId="6">
-    <w:abstractNumId w:val="8"/>
+    <w:abstractNumId w:val="2"/>
   </w:num>
   <w:num w:numId="7">
-    <w:abstractNumId w:val="1"/>
+    <w:abstractNumId w:val="5"/>
     <w:lvlOverride w:ilvl="0">
       <w:startOverride w:val="1"/>
     </w:lvlOverride>
@@ -1211,13 +1027,277 @@
     </w:lvlOverride>
   </w:num>
   <w:num w:numId="8">
-    <w:abstractNumId w:val="5"/>
+    <w:abstractNumId w:val="6"/>
   </w:num>
   <w:num w:numId="9">
-    <w:abstractNumId w:val="7"/>
+    <w:abstractNumId w:val="5"/>
+    <w:lvlOverride w:ilvl="0">
+      <w:startOverride w:val="1"/>
+    </w:lvlOverride>
+    <w:lvlOverride w:ilvl="1">
+      <w:startOverride w:val="1"/>
+    </w:lvlOverride>
+    <w:lvlOverride w:ilvl="2">
+      <w:startOverride w:val="1"/>
+    </w:lvlOverride>
+    <w:lvlOverride w:ilvl="3">
+      <w:startOverride w:val="1"/>
+    </w:lvlOverride>
+    <w:lvlOverride w:ilvl="4">
+      <w:startOverride w:val="1"/>
+    </w:lvlOverride>
+    <w:lvlOverride w:ilvl="5">
+      <w:startOverride w:val="1"/>
+    </w:lvlOverride>
+    <w:lvlOverride w:ilvl="6">
+      <w:startOverride w:val="1"/>
+    </w:lvlOverride>
+    <w:lvlOverride w:ilvl="7">
+      <w:startOverride w:val="1"/>
+    </w:lvlOverride>
+    <w:lvlOverride w:ilvl="8">
+      <w:startOverride w:val="1"/>
+    </w:lvlOverride>
   </w:num>
   <w:num w:numId="10">
-    <w:abstractNumId w:val="3"/>
+    <w:abstractNumId w:val="5"/>
+    <w:lvlOverride w:ilvl="0">
+      <w:startOverride w:val="1"/>
+    </w:lvlOverride>
+    <w:lvlOverride w:ilvl="1">
+      <w:startOverride w:val="1"/>
+    </w:lvlOverride>
+    <w:lvlOverride w:ilvl="2">
+      <w:startOverride w:val="1"/>
+    </w:lvlOverride>
+    <w:lvlOverride w:ilvl="3">
+      <w:startOverride w:val="1"/>
+    </w:lvlOverride>
+    <w:lvlOverride w:ilvl="4">
+      <w:startOverride w:val="1"/>
+    </w:lvlOverride>
+    <w:lvlOverride w:ilvl="5">
+      <w:startOverride w:val="1"/>
+    </w:lvlOverride>
+    <w:lvlOverride w:ilvl="6">
+      <w:startOverride w:val="1"/>
+    </w:lvlOverride>
+    <w:lvlOverride w:ilvl="7">
+      <w:startOverride w:val="1"/>
+    </w:lvlOverride>
+    <w:lvlOverride w:ilvl="8">
+      <w:startOverride w:val="1"/>
+    </w:lvlOverride>
+  </w:num>
+  <w:num w:numId="11">
+    <w:abstractNumId w:val="5"/>
+    <w:lvlOverride w:ilvl="0">
+      <w:startOverride w:val="1"/>
+    </w:lvlOverride>
+    <w:lvlOverride w:ilvl="1">
+      <w:startOverride w:val="1"/>
+    </w:lvlOverride>
+    <w:lvlOverride w:ilvl="2">
+      <w:startOverride w:val="1"/>
+    </w:lvlOverride>
+    <w:lvlOverride w:ilvl="3">
+      <w:startOverride w:val="1"/>
+    </w:lvlOverride>
+    <w:lvlOverride w:ilvl="4">
+      <w:startOverride w:val="1"/>
+    </w:lvlOverride>
+    <w:lvlOverride w:ilvl="5">
+      <w:startOverride w:val="1"/>
+    </w:lvlOverride>
+    <w:lvlOverride w:ilvl="6">
+      <w:startOverride w:val="1"/>
+    </w:lvlOverride>
+    <w:lvlOverride w:ilvl="7">
+      <w:startOverride w:val="1"/>
+    </w:lvlOverride>
+    <w:lvlOverride w:ilvl="8">
+      <w:startOverride w:val="1"/>
+    </w:lvlOverride>
+  </w:num>
+  <w:num w:numId="12">
+    <w:abstractNumId w:val="5"/>
+    <w:lvlOverride w:ilvl="0">
+      <w:startOverride w:val="1"/>
+    </w:lvlOverride>
+    <w:lvlOverride w:ilvl="1">
+      <w:startOverride w:val="1"/>
+    </w:lvlOverride>
+    <w:lvlOverride w:ilvl="2">
+      <w:startOverride w:val="1"/>
+    </w:lvlOverride>
+    <w:lvlOverride w:ilvl="3">
+      <w:startOverride w:val="1"/>
+    </w:lvlOverride>
+    <w:lvlOverride w:ilvl="4">
+      <w:startOverride w:val="1"/>
+    </w:lvlOverride>
+    <w:lvlOverride w:ilvl="5">
+      <w:startOverride w:val="1"/>
+    </w:lvlOverride>
+    <w:lvlOverride w:ilvl="6">
+      <w:startOverride w:val="1"/>
+    </w:lvlOverride>
+    <w:lvlOverride w:ilvl="7">
+      <w:startOverride w:val="1"/>
+    </w:lvlOverride>
+    <w:lvlOverride w:ilvl="8">
+      <w:startOverride w:val="1"/>
+    </w:lvlOverride>
+  </w:num>
+  <w:num w:numId="13">
+    <w:abstractNumId w:val="5"/>
+    <w:lvlOverride w:ilvl="0">
+      <w:startOverride w:val="1"/>
+    </w:lvlOverride>
+    <w:lvlOverride w:ilvl="1">
+      <w:startOverride w:val="1"/>
+    </w:lvlOverride>
+    <w:lvlOverride w:ilvl="2">
+      <w:startOverride w:val="1"/>
+    </w:lvlOverride>
+    <w:lvlOverride w:ilvl="3">
+      <w:startOverride w:val="1"/>
+    </w:lvlOverride>
+    <w:lvlOverride w:ilvl="4">
+      <w:startOverride w:val="1"/>
+    </w:lvlOverride>
+    <w:lvlOverride w:ilvl="5">
+      <w:startOverride w:val="1"/>
+    </w:lvlOverride>
+    <w:lvlOverride w:ilvl="6">
+      <w:startOverride w:val="1"/>
+    </w:lvlOverride>
+    <w:lvlOverride w:ilvl="7">
+      <w:startOverride w:val="1"/>
+    </w:lvlOverride>
+    <w:lvlOverride w:ilvl="8">
+      <w:startOverride w:val="1"/>
+    </w:lvlOverride>
+  </w:num>
+  <w:num w:numId="14">
+    <w:abstractNumId w:val="5"/>
+    <w:lvlOverride w:ilvl="0">
+      <w:startOverride w:val="1"/>
+    </w:lvlOverride>
+    <w:lvlOverride w:ilvl="1">
+      <w:startOverride w:val="1"/>
+    </w:lvlOverride>
+    <w:lvlOverride w:ilvl="2">
+      <w:startOverride w:val="1"/>
+    </w:lvlOverride>
+    <w:lvlOverride w:ilvl="3">
+      <w:startOverride w:val="1"/>
+    </w:lvlOverride>
+    <w:lvlOverride w:ilvl="4">
+      <w:startOverride w:val="1"/>
+    </w:lvlOverride>
+    <w:lvlOverride w:ilvl="5">
+      <w:startOverride w:val="1"/>
+    </w:lvlOverride>
+    <w:lvlOverride w:ilvl="6">
+      <w:startOverride w:val="1"/>
+    </w:lvlOverride>
+    <w:lvlOverride w:ilvl="7">
+      <w:startOverride w:val="1"/>
+    </w:lvlOverride>
+    <w:lvlOverride w:ilvl="8">
+      <w:startOverride w:val="1"/>
+    </w:lvlOverride>
+  </w:num>
+  <w:num w:numId="15">
+    <w:abstractNumId w:val="5"/>
+    <w:lvlOverride w:ilvl="0">
+      <w:startOverride w:val="1"/>
+    </w:lvlOverride>
+    <w:lvlOverride w:ilvl="1">
+      <w:startOverride w:val="1"/>
+    </w:lvlOverride>
+    <w:lvlOverride w:ilvl="2">
+      <w:startOverride w:val="1"/>
+    </w:lvlOverride>
+    <w:lvlOverride w:ilvl="3">
+      <w:startOverride w:val="1"/>
+    </w:lvlOverride>
+    <w:lvlOverride w:ilvl="4">
+      <w:startOverride w:val="1"/>
+    </w:lvlOverride>
+    <w:lvlOverride w:ilvl="5">
+      <w:startOverride w:val="1"/>
+    </w:lvlOverride>
+    <w:lvlOverride w:ilvl="6">
+      <w:startOverride w:val="1"/>
+    </w:lvlOverride>
+    <w:lvlOverride w:ilvl="7">
+      <w:startOverride w:val="1"/>
+    </w:lvlOverride>
+    <w:lvlOverride w:ilvl="8">
+      <w:startOverride w:val="1"/>
+    </w:lvlOverride>
+  </w:num>
+  <w:num w:numId="16">
+    <w:abstractNumId w:val="5"/>
+    <w:lvlOverride w:ilvl="0">
+      <w:startOverride w:val="1"/>
+    </w:lvlOverride>
+    <w:lvlOverride w:ilvl="1">
+      <w:startOverride w:val="1"/>
+    </w:lvlOverride>
+    <w:lvlOverride w:ilvl="2">
+      <w:startOverride w:val="1"/>
+    </w:lvlOverride>
+    <w:lvlOverride w:ilvl="3">
+      <w:startOverride w:val="1"/>
+    </w:lvlOverride>
+    <w:lvlOverride w:ilvl="4">
+      <w:startOverride w:val="1"/>
+    </w:lvlOverride>
+    <w:lvlOverride w:ilvl="5">
+      <w:startOverride w:val="1"/>
+    </w:lvlOverride>
+    <w:lvlOverride w:ilvl="6">
+      <w:startOverride w:val="1"/>
+    </w:lvlOverride>
+    <w:lvlOverride w:ilvl="7">
+      <w:startOverride w:val="1"/>
+    </w:lvlOverride>
+    <w:lvlOverride w:ilvl="8">
+      <w:startOverride w:val="1"/>
+    </w:lvlOverride>
+  </w:num>
+  <w:num w:numId="17">
+    <w:abstractNumId w:val="5"/>
+    <w:lvlOverride w:ilvl="0">
+      <w:startOverride w:val="1"/>
+    </w:lvlOverride>
+    <w:lvlOverride w:ilvl="1">
+      <w:startOverride w:val="1"/>
+    </w:lvlOverride>
+    <w:lvlOverride w:ilvl="2">
+      <w:startOverride w:val="1"/>
+    </w:lvlOverride>
+    <w:lvlOverride w:ilvl="3">
+      <w:startOverride w:val="1"/>
+    </w:lvlOverride>
+    <w:lvlOverride w:ilvl="4">
+      <w:startOverride w:val="1"/>
+    </w:lvlOverride>
+    <w:lvlOverride w:ilvl="5">
+      <w:startOverride w:val="1"/>
+    </w:lvlOverride>
+    <w:lvlOverride w:ilvl="6">
+      <w:startOverride w:val="1"/>
+    </w:lvlOverride>
+    <w:lvlOverride w:ilvl="7">
+      <w:startOverride w:val="1"/>
+    </w:lvlOverride>
+    <w:lvlOverride w:ilvl="8">
+      <w:startOverride w:val="1"/>
+    </w:lvlOverride>
   </w:num>
 </w:numbering>
 </file>
@@ -1622,7 +1702,7 @@
       <w:keepLines/>
       <w:numPr>
         <w:ilvl w:val="7"/>
-        <w:numId w:val="7"/>
+        <w:numId w:val="6"/>
       </w:numPr>
       <w:outlineLvl w:val="7"/>
     </w:pPr>
@@ -1647,7 +1727,7 @@
       <w:keepLines/>
       <w:numPr>
         <w:ilvl w:val="8"/>
-        <w:numId w:val="7"/>
+        <w:numId w:val="6"/>
       </w:numPr>
       <w:outlineLvl w:val="8"/>
     </w:pPr>
@@ -1990,7 +2070,7 @@
     <w:rsid w:val="002D58E6"/>
     <w:pPr>
       <w:numPr>
-        <w:numId w:val="9"/>
+        <w:numId w:val="8"/>
       </w:numPr>
       <w:contextualSpacing/>
     </w:pPr>
@@ -2876,9 +2956,8 @@
     <w:rsid w:val="00113B00"/>
     <w:pPr>
       <w:numPr>
-        <w:numId w:val="10"/>
+        <w:numId w:val="3"/>
       </w:numPr>
-      <w:spacing w:before="360"/>
     </w:pPr>
     <w:rPr>
       <w:b/>
@@ -2896,6 +2975,49 @@
     <w:rPr>
       <w:sz w:val="20"/>
       <w:szCs w:val="20"/>
+    </w:rPr>
+  </w:style>
+  <w:style w:type="table" w:customStyle="1" w:styleId="revisionDesc">
+    <w:name w:val="revisionDesc"/>
+    <w:basedOn w:val="TableNormal"/>
+    <w:uiPriority w:val="99"/>
+    <w:rsid w:val="00930307"/>
+    <w:pPr>
+      <w:spacing w:after="0" w:line="240" w:lineRule="auto"/>
+      <w:ind w:left="0" w:firstLine="0"/>
+    </w:pPr>
+    <w:rPr>
+      <w:sz w:val="18"/>
+    </w:rPr>
+    <w:tblPr>
+      <w:tblInd w:w="0" w:type="dxa"/>
+      <w:tblCellMar>
+        <w:top w:w="0" w:type="dxa"/>
+        <w:left w:w="108" w:type="dxa"/>
+        <w:bottom w:w="0" w:type="dxa"/>
+        <w:right w:w="108" w:type="dxa"/>
+      </w:tblCellMar>
+    </w:tblPr>
+  </w:style>
+  <w:style w:type="paragraph" w:customStyle="1" w:styleId="egXML0">
+    <w:name w:val="egXML"/>
+    <w:basedOn w:val="Normal"/>
+    <w:qFormat/>
+    <w:rPr>
+      <w:rFonts w:ascii="Courier" w:hAnsi="Courier"/>
+      <w:sz w:val="20"/>
+    </w:rPr>
+  </w:style>
+  <w:style w:type="paragraph" w:customStyle="1" w:styleId="egXMLTable0">
+    <w:name w:val="egXMLTable"/>
+    <w:basedOn w:val="Normal"/>
+    <w:qFormat/>
+    <w:pPr>
+      <w:spacing w:before="80" w:after="0"/>
+    </w:pPr>
+    <w:rPr>
+      <w:rFonts w:ascii="Courier" w:hAnsi="Courier"/>
+      <w:sz w:val="18"/>
     </w:rPr>
   </w:style>
 </w:styles>
@@ -3301,7 +3423,7 @@
       <w:keepLines/>
       <w:numPr>
         <w:ilvl w:val="7"/>
-        <w:numId w:val="7"/>
+        <w:numId w:val="6"/>
       </w:numPr>
       <w:outlineLvl w:val="7"/>
     </w:pPr>
@@ -3326,7 +3448,7 @@
       <w:keepLines/>
       <w:numPr>
         <w:ilvl w:val="8"/>
-        <w:numId w:val="7"/>
+        <w:numId w:val="6"/>
       </w:numPr>
       <w:outlineLvl w:val="8"/>
     </w:pPr>
@@ -3669,7 +3791,7 @@
     <w:rsid w:val="002D58E6"/>
     <w:pPr>
       <w:numPr>
-        <w:numId w:val="9"/>
+        <w:numId w:val="8"/>
       </w:numPr>
       <w:contextualSpacing/>
     </w:pPr>
@@ -4555,9 +4677,8 @@
     <w:rsid w:val="00113B00"/>
     <w:pPr>
       <w:numPr>
-        <w:numId w:val="10"/>
+        <w:numId w:val="3"/>
       </w:numPr>
-      <w:spacing w:before="360"/>
     </w:pPr>
     <w:rPr>
       <w:b/>
@@ -4575,6 +4696,49 @@
     <w:rPr>
       <w:sz w:val="20"/>
       <w:szCs w:val="20"/>
+    </w:rPr>
+  </w:style>
+  <w:style w:type="table" w:customStyle="1" w:styleId="revisionDesc">
+    <w:name w:val="revisionDesc"/>
+    <w:basedOn w:val="TableNormal"/>
+    <w:uiPriority w:val="99"/>
+    <w:rsid w:val="00930307"/>
+    <w:pPr>
+      <w:spacing w:after="0" w:line="240" w:lineRule="auto"/>
+      <w:ind w:left="0" w:firstLine="0"/>
+    </w:pPr>
+    <w:rPr>
+      <w:sz w:val="18"/>
+    </w:rPr>
+    <w:tblPr>
+      <w:tblInd w:w="0" w:type="dxa"/>
+      <w:tblCellMar>
+        <w:top w:w="0" w:type="dxa"/>
+        <w:left w:w="108" w:type="dxa"/>
+        <w:bottom w:w="0" w:type="dxa"/>
+        <w:right w:w="108" w:type="dxa"/>
+      </w:tblCellMar>
+    </w:tblPr>
+  </w:style>
+  <w:style w:type="paragraph" w:customStyle="1" w:styleId="egXML0">
+    <w:name w:val="egXML"/>
+    <w:basedOn w:val="Normal"/>
+    <w:qFormat/>
+    <w:rPr>
+      <w:rFonts w:ascii="Courier" w:hAnsi="Courier"/>
+      <w:sz w:val="20"/>
+    </w:rPr>
+  </w:style>
+  <w:style w:type="paragraph" w:customStyle="1" w:styleId="egXMLTable0">
+    <w:name w:val="egXMLTable"/>
+    <w:basedOn w:val="Normal"/>
+    <w:qFormat/>
+    <w:pPr>
+      <w:spacing w:before="80" w:after="0"/>
+    </w:pPr>
+    <w:rPr>
+      <w:rFonts w:ascii="Courier" w:hAnsi="Courier"/>
+      <w:sz w:val="18"/>
     </w:rPr>
   </w:style>
 </w:styles>

</xml_diff>

<commit_message>
support @preserveOrder on <sequence>
</commit_message>
<xml_diff>
--- a/profiles/oxford/docx/template.docx
+++ b/profiles/oxford/docx/template.docx
@@ -5,9 +5,6 @@
     <w:p>
       <w:pPr>
         <w:pStyle w:val="teiquote"/>
-        <w:rPr>
-          <w:rFonts w:ascii="Lucida Bright" w:hAnsi="Lucida Bright"/>
-        </w:rPr>
       </w:pPr>
       <w:bookmarkStart w:id="0" w:name="_GoBack"/>
       <w:bookmarkEnd w:id="0"/>
@@ -1312,9 +1309,7 @@
   <w:docDefaults>
     <w:rPrDefault>
       <w:rPr>
-        <w:rFonts w:asciiTheme="minorHAnsi" w:eastAsiaTheme="minorHAnsi" w:hAnsiTheme="minorHAnsi" w:cstheme="minorBidi"/>
-        <w:sz w:val="22"/>
-        <w:szCs w:val="22"/>
+        <w:rFonts w:ascii="Lucida Bright" w:eastAsiaTheme="minorHAnsi" w:hAnsi="Lucida Bright" w:cstheme="minorBidi"/>
         <w:lang w:val="en-US" w:eastAsia="en-US" w:bidi="ar-SA"/>
       </w:rPr>
     </w:rPrDefault>
@@ -1714,8 +1709,6 @@
     <w:rPr>
       <w:rFonts w:asciiTheme="majorHAnsi" w:eastAsiaTheme="majorEastAsia" w:hAnsiTheme="majorHAnsi" w:cstheme="majorBidi"/>
       <w:color w:val="404040" w:themeColor="text1" w:themeTint="BF"/>
-      <w:sz w:val="20"/>
-      <w:szCs w:val="20"/>
     </w:rPr>
   </w:style>
   <w:style w:type="paragraph" w:styleId="Heading9">
@@ -1741,8 +1734,6 @@
       <w:i/>
       <w:iCs/>
       <w:color w:val="404040" w:themeColor="text1" w:themeTint="BF"/>
-      <w:sz w:val="20"/>
-      <w:szCs w:val="20"/>
     </w:rPr>
   </w:style>
   <w:style w:type="character" w:default="1" w:styleId="DefaultParagraphFont">
@@ -2198,10 +2189,6 @@
     <w:pPr>
       <w:spacing w:after="0" w:line="240" w:lineRule="auto"/>
     </w:pPr>
-    <w:rPr>
-      <w:sz w:val="20"/>
-      <w:szCs w:val="20"/>
-    </w:rPr>
   </w:style>
   <w:style w:type="character" w:customStyle="1" w:styleId="FootnoteTextChar">
     <w:name w:val="Footnote Text Char"/>
@@ -2241,7 +2228,6 @@
     </w:pPr>
     <w:rPr>
       <w:rFonts w:ascii="DejaVu Sans Mono" w:hAnsi="DejaVu Sans Mono"/>
-      <w:sz w:val="20"/>
     </w:rPr>
   </w:style>
   <w:style w:type="paragraph" w:customStyle="1" w:styleId="Figurefootnote">
@@ -2333,7 +2319,6 @@
     </w:pPr>
     <w:rPr>
       <w:b/>
-      <w:sz w:val="20"/>
     </w:rPr>
   </w:style>
   <w:style w:type="character" w:customStyle="1" w:styleId="ExtXref">
@@ -2688,7 +2673,6 @@
     <w:rPr>
       <w:rFonts w:ascii="Arial" w:eastAsia="MS Mincho" w:hAnsi="Arial" w:cs="Times New Roman"/>
       <w:sz w:val="16"/>
-      <w:szCs w:val="20"/>
       <w:lang w:val="de-DE" w:eastAsia="ja-JP"/>
     </w:rPr>
   </w:style>
@@ -2713,7 +2697,6 @@
     <w:rPr>
       <w:rFonts w:eastAsia="MS Mincho" w:cs="Times New Roman"/>
       <w:sz w:val="18"/>
-      <w:szCs w:val="20"/>
       <w:lang w:val="en-GB" w:eastAsia="ja-JP"/>
     </w:rPr>
   </w:style>
@@ -2933,7 +2916,6 @@
     <w:qFormat/>
     <w:rPr>
       <w:rFonts w:ascii="Courier" w:hAnsi="Courier"/>
-      <w:sz w:val="20"/>
     </w:rPr>
   </w:style>
   <w:style w:type="paragraph" w:customStyle="1" w:styleId="egXMLTable">
@@ -2979,8 +2961,6 @@
     </w:pPr>
     <w:rPr>
       <w:color w:val="FF0000"/>
-      <w:sz w:val="20"/>
-      <w:szCs w:val="20"/>
     </w:rPr>
   </w:style>
   <w:style w:type="table" w:customStyle="1" w:styleId="revisionDesc">
@@ -3014,10 +2994,6 @@
       <w:spacing w:before="120" w:after="120"/>
       <w:ind w:left="170" w:right="170"/>
     </w:pPr>
-    <w:rPr>
-      <w:sz w:val="20"/>
-      <w:szCs w:val="20"/>
-    </w:rPr>
   </w:style>
 </w:styles>
 </file>
@@ -3027,9 +3003,7 @@
   <w:docDefaults>
     <w:rPrDefault>
       <w:rPr>
-        <w:rFonts w:asciiTheme="minorHAnsi" w:eastAsiaTheme="minorHAnsi" w:hAnsiTheme="minorHAnsi" w:cstheme="minorBidi"/>
-        <w:sz w:val="22"/>
-        <w:szCs w:val="22"/>
+        <w:rFonts w:ascii="Lucida Bright" w:eastAsiaTheme="minorHAnsi" w:hAnsi="Lucida Bright" w:cstheme="minorBidi"/>
         <w:lang w:val="en-US" w:eastAsia="en-US" w:bidi="ar-SA"/>
       </w:rPr>
     </w:rPrDefault>
@@ -3429,8 +3403,6 @@
     <w:rPr>
       <w:rFonts w:asciiTheme="majorHAnsi" w:eastAsiaTheme="majorEastAsia" w:hAnsiTheme="majorHAnsi" w:cstheme="majorBidi"/>
       <w:color w:val="404040" w:themeColor="text1" w:themeTint="BF"/>
-      <w:sz w:val="20"/>
-      <w:szCs w:val="20"/>
     </w:rPr>
   </w:style>
   <w:style w:type="paragraph" w:styleId="Heading9">
@@ -3456,8 +3428,6 @@
       <w:i/>
       <w:iCs/>
       <w:color w:val="404040" w:themeColor="text1" w:themeTint="BF"/>
-      <w:sz w:val="20"/>
-      <w:szCs w:val="20"/>
     </w:rPr>
   </w:style>
   <w:style w:type="character" w:default="1" w:styleId="DefaultParagraphFont">
@@ -3913,10 +3883,6 @@
     <w:pPr>
       <w:spacing w:after="0" w:line="240" w:lineRule="auto"/>
     </w:pPr>
-    <w:rPr>
-      <w:sz w:val="20"/>
-      <w:szCs w:val="20"/>
-    </w:rPr>
   </w:style>
   <w:style w:type="character" w:customStyle="1" w:styleId="FootnoteTextChar">
     <w:name w:val="Footnote Text Char"/>
@@ -3956,7 +3922,6 @@
     </w:pPr>
     <w:rPr>
       <w:rFonts w:ascii="DejaVu Sans Mono" w:hAnsi="DejaVu Sans Mono"/>
-      <w:sz w:val="20"/>
     </w:rPr>
   </w:style>
   <w:style w:type="paragraph" w:customStyle="1" w:styleId="Figurefootnote">
@@ -4048,7 +4013,6 @@
     </w:pPr>
     <w:rPr>
       <w:b/>
-      <w:sz w:val="20"/>
     </w:rPr>
   </w:style>
   <w:style w:type="character" w:customStyle="1" w:styleId="ExtXref">
@@ -4403,7 +4367,6 @@
     <w:rPr>
       <w:rFonts w:ascii="Arial" w:eastAsia="MS Mincho" w:hAnsi="Arial" w:cs="Times New Roman"/>
       <w:sz w:val="16"/>
-      <w:szCs w:val="20"/>
       <w:lang w:val="de-DE" w:eastAsia="ja-JP"/>
     </w:rPr>
   </w:style>
@@ -4428,7 +4391,6 @@
     <w:rPr>
       <w:rFonts w:eastAsia="MS Mincho" w:cs="Times New Roman"/>
       <w:sz w:val="18"/>
-      <w:szCs w:val="20"/>
       <w:lang w:val="en-GB" w:eastAsia="ja-JP"/>
     </w:rPr>
   </w:style>
@@ -4648,7 +4610,6 @@
     <w:qFormat/>
     <w:rPr>
       <w:rFonts w:ascii="Courier" w:hAnsi="Courier"/>
-      <w:sz w:val="20"/>
     </w:rPr>
   </w:style>
   <w:style w:type="paragraph" w:customStyle="1" w:styleId="egXMLTable">
@@ -4694,8 +4655,6 @@
     </w:pPr>
     <w:rPr>
       <w:color w:val="FF0000"/>
-      <w:sz w:val="20"/>
-      <w:szCs w:val="20"/>
     </w:rPr>
   </w:style>
   <w:style w:type="table" w:customStyle="1" w:styleId="revisionDesc">
@@ -4729,10 +4688,6 @@
       <w:spacing w:before="120" w:after="120"/>
       <w:ind w:left="170" w:right="170"/>
     </w:pPr>
-    <w:rPr>
-      <w:sz w:val="20"/>
-      <w:szCs w:val="20"/>
-    </w:rPr>
   </w:style>
 </w:styles>
 </file>

</xml_diff>